<commit_message>
some modifications of Config policy
</commit_message>
<xml_diff>
--- a/docs/plan 29-11-2014.docx
+++ b/docs/plan 29-11-2014.docx
@@ -26,16 +26,14 @@
       <w:r>
         <w:t>Мы будем выделять отдельные части проекта(игры), т.к. нельзя просто взять и сделать игру. А, нужно «</w:t>
       </w:r>
-      <w:proofErr w:type="spellStart"/>
-      <w:r>
-        <w:t>кристаллизировать</w:t>
-      </w:r>
-      <w:proofErr w:type="spellEnd"/>
-      <w:r>
-        <w:t>» процесс, т.е. ра</w:t>
-      </w:r>
-      <w:r>
-        <w:t xml:space="preserve">збивать </w:t>
+      <w:r>
+        <w:t>кристаллизовать</w:t>
+      </w:r>
+      <w:r>
+        <w:t xml:space="preserve">» процесс, т.е. </w:t>
+      </w:r>
+      <w:r>
+        <w:t xml:space="preserve">разбить </w:t>
       </w:r>
       <w:r>
         <w:t xml:space="preserve">его </w:t>
@@ -98,13 +96,17 @@
         <w:t>сервер</w:t>
       </w:r>
       <w:r>
-        <w:t xml:space="preserve">. Это нужно что бы игроки могли обмениваться друг с другом данным, так уж устроен интернет. Для хранения профилей </w:t>
-      </w:r>
-      <w:proofErr w:type="gramStart"/>
-      <w:r>
-        <w:t>игроков(</w:t>
-      </w:r>
-      <w:proofErr w:type="gramEnd"/>
+        <w:t>. Это нужно что бы игроки могли обмениваться друг с другом данным</w:t>
+      </w:r>
+      <w:r>
+        <w:t>и</w:t>
+      </w:r>
+      <w:r>
+        <w:t xml:space="preserve">, так уж устроен интернет. Для хранения профилей </w:t>
+      </w:r>
+      <w:r>
+        <w:t>игроков (</w:t>
+      </w:r>
       <w:r>
         <w:t>очки, сыгранные игры и т.д.);</w:t>
       </w:r>
@@ -144,24 +146,20 @@
       <w:r>
         <w:t xml:space="preserve">да мы </w:t>
       </w:r>
-      <w:proofErr w:type="gramStart"/>
-      <w:r>
-        <w:t>заходим например</w:t>
-      </w:r>
-      <w:proofErr w:type="gramEnd"/>
-      <w:r>
-        <w:t xml:space="preserve"> в игру </w:t>
-      </w:r>
-      <w:proofErr w:type="spellStart"/>
-      <w:r>
-        <w:t>вК</w:t>
-      </w:r>
-      <w:r>
-        <w:t>онтакте</w:t>
-      </w:r>
-      <w:proofErr w:type="spellEnd"/>
-      <w:r>
-        <w:t>.</w:t>
+      <w:r>
+        <w:t>заходим, например,</w:t>
+      </w:r>
+      <w:r>
+        <w:t xml:space="preserve"> в игру</w:t>
+      </w:r>
+      <w:r>
+        <w:t xml:space="preserve"> во</w:t>
+      </w:r>
+      <w:r>
+        <w:t xml:space="preserve"> вК</w:t>
+      </w:r>
+      <w:r>
+        <w:t>онтакте.</w:t>
       </w:r>
     </w:p>
     <w:p>
@@ -236,7 +234,10 @@
         <w:t>.е. её механизмы всякие, идеи и прочие</w:t>
       </w:r>
       <w:r>
-        <w:t>, например:</w:t>
+        <w:t xml:space="preserve">, </w:t>
+      </w:r>
+      <w:r>
+        <w:t>например,</w:t>
       </w:r>
       <w:r>
         <w:t xml:space="preserve"> </w:t>
@@ -248,7 +249,13 @@
         <w:t>, сюда не входит графика, и даже программный код, а только именно проц</w:t>
       </w:r>
       <w:r>
-        <w:t>есс, логика, описанный на бумаге</w:t>
+        <w:t>есс, логика, описанн</w:t>
+      </w:r>
+      <w:r>
+        <w:t>ая</w:t>
+      </w:r>
+      <w:r>
+        <w:t xml:space="preserve"> на бумаге</w:t>
       </w:r>
       <w:r>
         <w:t xml:space="preserve"> или в </w:t>
@@ -352,7 +359,13 @@
         <w:t xml:space="preserve">будет </w:t>
       </w:r>
       <w:r>
-        <w:t xml:space="preserve">набор того что нужно сделать, что бы можно было выполнить </w:t>
+        <w:t>набор того</w:t>
+      </w:r>
+      <w:r>
+        <w:t>,</w:t>
+      </w:r>
+      <w:r>
+        <w:t xml:space="preserve"> что нужно сделать, что бы можно было выполнить </w:t>
       </w:r>
       <w:r>
         <w:t>какую-то</w:t>
@@ -608,21 +621,13 @@
       </w:r>
       <w:r>
         <w:br/>
-        <w:t xml:space="preserve">Просто куча файлов с </w:t>
-      </w:r>
-      <w:proofErr w:type="gramStart"/>
-      <w:r>
-        <w:t xml:space="preserve">кодом </w:t>
+        <w:t xml:space="preserve">Просто куча файлов с кодом </w:t>
       </w:r>
       <w:r>
         <w:sym w:font="Wingdings" w:char="F04A"/>
       </w:r>
       <w:r>
-        <w:t xml:space="preserve"> Но</w:t>
-      </w:r>
-      <w:proofErr w:type="gramEnd"/>
-      <w:r>
-        <w:t xml:space="preserve"> всё это нужно </w:t>
+        <w:t xml:space="preserve"> Но всё это нужно </w:t>
       </w:r>
       <w:r>
         <w:t>для реализации дальнейших этапов</w:t>
@@ -735,21 +740,13 @@
         <w:t xml:space="preserve">2 </w:t>
       </w:r>
       <w:r>
-        <w:t xml:space="preserve">- Функционал </w:t>
-      </w:r>
-      <w:proofErr w:type="spellStart"/>
-      <w:r>
-        <w:t>логирова</w:t>
+        <w:t>- Функционал логирова</w:t>
       </w:r>
       <w:r>
         <w:t>н</w:t>
       </w:r>
       <w:r>
-        <w:t>ния</w:t>
-      </w:r>
-      <w:proofErr w:type="spellEnd"/>
-      <w:r>
-        <w:t>. (</w:t>
+        <w:t>ния. (</w:t>
       </w:r>
       <w:r>
         <w:rPr>
@@ -923,21 +920,13 @@
         <w:jc w:val="both"/>
       </w:pPr>
       <w:r>
-        <w:t xml:space="preserve">Для клиента, это тоже самое почти. Когда мы открываем игру </w:t>
-      </w:r>
-      <w:proofErr w:type="spellStart"/>
-      <w:r>
-        <w:t>в</w:t>
+        <w:t>Для клиента, это тоже самое почти. Когда мы открываем игру в</w:t>
       </w:r>
       <w:r>
         <w:t>К</w:t>
       </w:r>
       <w:r>
-        <w:t>онтакте</w:t>
-      </w:r>
-      <w:proofErr w:type="spellEnd"/>
-      <w:r>
-        <w:t xml:space="preserve">, </w:t>
+        <w:t xml:space="preserve">онтакте, </w:t>
       </w:r>
       <w:r>
         <w:t>сначала</w:t>
@@ -951,31 +940,19 @@
         <w:ind w:firstLine="708"/>
         <w:jc w:val="both"/>
       </w:pPr>
-      <w:proofErr w:type="gramStart"/>
-      <w:r>
-        <w:t xml:space="preserve">5  </w:t>
-      </w:r>
-      <w:bookmarkStart w:id="0" w:name="_GoBack"/>
-      <w:r>
-        <w:t>-</w:t>
-      </w:r>
-      <w:proofErr w:type="gramEnd"/>
-      <w:r>
-        <w:t xml:space="preserve"> Роутер.(</w:t>
-      </w:r>
-      <w:proofErr w:type="spellStart"/>
+      <w:r>
+        <w:t>5  - Роутер.(</w:t>
+      </w:r>
       <w:r>
         <w:rPr>
           <w:lang w:val="en-US"/>
         </w:rPr>
         <w:t>ApiRouter</w:t>
       </w:r>
-      <w:proofErr w:type="spellEnd"/>
       <w:r>
         <w:t>)</w:t>
       </w:r>
     </w:p>
-    <w:bookmarkEnd w:id="0"/>
     <w:p>
       <w:pPr>
         <w:ind w:firstLine="708"/>
@@ -1167,7 +1144,6 @@
       <w:r>
         <w:t>(</w:t>
       </w:r>
-      <w:proofErr w:type="spellStart"/>
       <w:r>
         <w:rPr>
           <w:i/>
@@ -1175,14 +1151,12 @@
         </w:rPr>
         <w:t>LogicUser</w:t>
       </w:r>
-      <w:proofErr w:type="spellEnd"/>
-      <w:r>
-        <w:rPr>
-          <w:i/>
-        </w:rPr>
-        <w:t>.</w:t>
-      </w:r>
-      <w:proofErr w:type="spellStart"/>
+      <w:r>
+        <w:rPr>
+          <w:i/>
+        </w:rPr>
+        <w:t>.</w:t>
+      </w:r>
       <w:r>
         <w:rPr>
           <w:i/>
@@ -1190,7 +1164,6 @@
         </w:rPr>
         <w:t>AuthorizationByVK</w:t>
       </w:r>
-      <w:proofErr w:type="spellEnd"/>
       <w:r>
         <w:t>)</w:t>
       </w:r>
@@ -1251,7 +1224,6 @@
       <w:r>
         <w:t>(</w:t>
       </w:r>
-      <w:proofErr w:type="spellStart"/>
       <w:r>
         <w:rPr>
           <w:i/>
@@ -1259,14 +1231,12 @@
         </w:rPr>
         <w:t>LogicUser</w:t>
       </w:r>
-      <w:proofErr w:type="spellEnd"/>
-      <w:r>
-        <w:rPr>
-          <w:i/>
-        </w:rPr>
-        <w:t>.</w:t>
-      </w:r>
-      <w:proofErr w:type="spellStart"/>
+      <w:r>
+        <w:rPr>
+          <w:i/>
+        </w:rPr>
+        <w:t>.</w:t>
+      </w:r>
       <w:r>
         <w:rPr>
           <w:i/>
@@ -1274,7 +1244,6 @@
         </w:rPr>
         <w:t>onDisconnect</w:t>
       </w:r>
-      <w:proofErr w:type="spellEnd"/>
       <w:r>
         <w:t>)</w:t>
       </w:r>
@@ -1297,15 +1266,7 @@
         <w:t>знали,</w:t>
       </w:r>
       <w:r>
-        <w:t xml:space="preserve"> что он вышел, и далее сообщать об этом другим пользователям, что бы они видели, сколько пользователей онлайн и не вышел ли вообще игрок во время игры, </w:t>
-      </w:r>
-      <w:proofErr w:type="spellStart"/>
-      <w:r>
-        <w:t>ато</w:t>
-      </w:r>
-      <w:proofErr w:type="spellEnd"/>
-      <w:r>
-        <w:t xml:space="preserve"> игрок так и </w:t>
+        <w:t xml:space="preserve"> что он вышел, и далее сообщать об этом другим пользователям, что бы они видели, сколько пользователей онлайн и не вышел ли вообще игрок во время игры, ато игрок так и </w:t>
       </w:r>
       <w:r>
         <w:t>будет сидеть,</w:t>
@@ -1328,7 +1289,6 @@
       <w:r>
         <w:t>(</w:t>
       </w:r>
-      <w:proofErr w:type="spellStart"/>
       <w:r>
         <w:rPr>
           <w:i/>
@@ -1336,14 +1296,12 @@
         </w:rPr>
         <w:t>LogicUser</w:t>
       </w:r>
-      <w:proofErr w:type="spellEnd"/>
-      <w:r>
-        <w:rPr>
-          <w:i/>
-        </w:rPr>
-        <w:t>.</w:t>
-      </w:r>
-      <w:proofErr w:type="spellStart"/>
+      <w:r>
+        <w:rPr>
+          <w:i/>
+        </w:rPr>
+        <w:t>.</w:t>
+      </w:r>
       <w:r>
         <w:rPr>
           <w:i/>
@@ -1351,7 +1309,6 @@
         </w:rPr>
         <w:t>getInfo</w:t>
       </w:r>
-      <w:proofErr w:type="spellEnd"/>
       <w:r>
         <w:t>)</w:t>
       </w:r>
@@ -1396,7 +1353,6 @@
       <w:r>
         <w:t>(</w:t>
       </w:r>
-      <w:proofErr w:type="spellStart"/>
       <w:r>
         <w:rPr>
           <w:i/>
@@ -1404,14 +1360,12 @@
         </w:rPr>
         <w:t>LogicUser</w:t>
       </w:r>
-      <w:proofErr w:type="spellEnd"/>
-      <w:r>
-        <w:rPr>
-          <w:i/>
-        </w:rPr>
-        <w:t>.</w:t>
-      </w:r>
-      <w:proofErr w:type="spellStart"/>
+      <w:r>
+        <w:rPr>
+          <w:i/>
+        </w:rPr>
+        <w:t>.</w:t>
+      </w:r>
       <w:r>
         <w:rPr>
           <w:i/>
@@ -1419,7 +1373,6 @@
         </w:rPr>
         <w:t>getFriendsList</w:t>
       </w:r>
-      <w:proofErr w:type="spellEnd"/>
       <w:r>
         <w:t>)</w:t>
       </w:r>
@@ -1474,7 +1427,6 @@
       <w:r>
         <w:t>(</w:t>
       </w:r>
-      <w:proofErr w:type="spellStart"/>
       <w:r>
         <w:rPr>
           <w:i/>
@@ -1482,14 +1434,12 @@
         </w:rPr>
         <w:t>LogicUser</w:t>
       </w:r>
-      <w:proofErr w:type="spellEnd"/>
-      <w:r>
-        <w:rPr>
-          <w:i/>
-        </w:rPr>
-        <w:t>.</w:t>
-      </w:r>
-      <w:proofErr w:type="spellStart"/>
+      <w:r>
+        <w:rPr>
+          <w:i/>
+        </w:rPr>
+        <w:t>.</w:t>
+      </w:r>
       <w:r>
         <w:rPr>
           <w:i/>
@@ -1497,7 +1447,6 @@
         </w:rPr>
         <w:t>updateOnline</w:t>
       </w:r>
-      <w:proofErr w:type="spellEnd"/>
       <w:r>
         <w:rPr>
           <w:i/>
@@ -1634,7 +1583,6 @@
       <w:r>
         <w:t>(</w:t>
       </w:r>
-      <w:proofErr w:type="spellStart"/>
       <w:r>
         <w:rPr>
           <w:i/>
@@ -1642,7 +1590,6 @@
         </w:rPr>
         <w:t>PageController</w:t>
       </w:r>
-      <w:proofErr w:type="spellEnd"/>
       <w:r>
         <w:t>)</w:t>
       </w:r>
@@ -1700,7 +1647,6 @@
       <w:r>
         <w:t>(</w:t>
       </w:r>
-      <w:proofErr w:type="spellStart"/>
       <w:r>
         <w:rPr>
           <w:i/>
@@ -1708,7 +1654,6 @@
         </w:rPr>
         <w:t>ElementImage</w:t>
       </w:r>
-      <w:proofErr w:type="spellEnd"/>
       <w:r>
         <w:t>)</w:t>
       </w:r>
@@ -1778,7 +1723,6 @@
       <w:r>
         <w:t>(</w:t>
       </w:r>
-      <w:proofErr w:type="spellStart"/>
       <w:r>
         <w:rPr>
           <w:i/>
@@ -1786,7 +1730,6 @@
         </w:rPr>
         <w:t>ElementButton</w:t>
       </w:r>
-      <w:proofErr w:type="spellEnd"/>
       <w:r>
         <w:t>)</w:t>
       </w:r>
@@ -1823,7 +1766,6 @@
       <w:r>
         <w:t>(</w:t>
       </w:r>
-      <w:proofErr w:type="spellStart"/>
       <w:r>
         <w:rPr>
           <w:i/>
@@ -1831,7 +1773,6 @@
         </w:rPr>
         <w:t>ElementText</w:t>
       </w:r>
-      <w:proofErr w:type="spellEnd"/>
       <w:r>
         <w:t>)</w:t>
       </w:r>
@@ -1874,7 +1815,6 @@
       <w:r>
         <w:t>(</w:t>
       </w:r>
-      <w:proofErr w:type="spellStart"/>
       <w:r>
         <w:rPr>
           <w:i/>
@@ -1882,7 +1822,6 @@
         </w:rPr>
         <w:t>ElementCheckbox</w:t>
       </w:r>
-      <w:proofErr w:type="spellEnd"/>
       <w:r>
         <w:t>)</w:t>
       </w:r>
@@ -1943,7 +1882,6 @@
       <w:r>
         <w:t>(</w:t>
       </w:r>
-      <w:proofErr w:type="spellStart"/>
       <w:r>
         <w:rPr>
           <w:i/>
@@ -1951,7 +1889,6 @@
         </w:rPr>
         <w:t>ElementMultiCheckbox</w:t>
       </w:r>
-      <w:proofErr w:type="spellEnd"/>
       <w:r>
         <w:t>)</w:t>
       </w:r>
@@ -2000,7 +1937,6 @@
       <w:r>
         <w:t>(</w:t>
       </w:r>
-      <w:proofErr w:type="spellStart"/>
       <w:r>
         <w:rPr>
           <w:i/>
@@ -2008,7 +1944,6 @@
         </w:rPr>
         <w:t>MainPage</w:t>
       </w:r>
-      <w:proofErr w:type="spellEnd"/>
       <w:r>
         <w:t>)</w:t>
       </w:r>
@@ -2054,7 +1989,6 @@
       <w:r>
         <w:t>(</w:t>
       </w:r>
-      <w:proofErr w:type="spellStart"/>
       <w:r>
         <w:rPr>
           <w:i/>
@@ -2062,7 +1996,6 @@
         </w:rPr>
         <w:t>GamePage</w:t>
       </w:r>
-      <w:proofErr w:type="spellEnd"/>
       <w:r>
         <w:t>)</w:t>
       </w:r>
@@ -2073,15 +2006,7 @@
       </w:pPr>
       <w:r>
         <w:tab/>
-        <w:t>Тут мы сделаем страницу игры, на неё будет игровое поле, кол-во онлайн пользователей, очки, сообщение о том, кто сейчас ходит\</w:t>
-      </w:r>
-      <w:proofErr w:type="gramStart"/>
-      <w:r>
-        <w:t>либо</w:t>
-      </w:r>
-      <w:proofErr w:type="gramEnd"/>
-      <w:r>
-        <w:t xml:space="preserve"> кто победил\проиграл.</w:t>
+        <w:t>Тут мы сделаем страницу игры, на неё будет игровое поле, кол-во онлайн пользователей, очки, сообщение о том, кто сейчас ходит\либо кто победил\проиграл.</w:t>
       </w:r>
       <w:r>
         <w:t xml:space="preserve"> Хотя пока что эту страницу видно не будет, он она будет </w:t>
@@ -2247,7 +2172,6 @@
       <w:r>
         <w:t>(</w:t>
       </w:r>
-      <w:proofErr w:type="spellStart"/>
       <w:r>
         <w:rPr>
           <w:i/>
@@ -2255,14 +2179,12 @@
         </w:rPr>
         <w:t>LogicGame</w:t>
       </w:r>
-      <w:proofErr w:type="spellEnd"/>
-      <w:r>
-        <w:rPr>
-          <w:i/>
-        </w:rPr>
-        <w:t>.</w:t>
-      </w:r>
-      <w:proofErr w:type="spellStart"/>
+      <w:r>
+        <w:rPr>
+          <w:i/>
+        </w:rPr>
+        <w:t>.</w:t>
+      </w:r>
       <w:r>
         <w:rPr>
           <w:i/>
@@ -2270,7 +2192,6 @@
         </w:rPr>
         <w:t>createGame</w:t>
       </w:r>
-      <w:proofErr w:type="spellEnd"/>
       <w:r>
         <w:t>)</w:t>
       </w:r>
@@ -2313,7 +2234,6 @@
       <w:r>
         <w:t>(</w:t>
       </w:r>
-      <w:proofErr w:type="spellStart"/>
       <w:r>
         <w:rPr>
           <w:i/>
@@ -2321,14 +2241,12 @@
         </w:rPr>
         <w:t>LogicGame</w:t>
       </w:r>
-      <w:proofErr w:type="spellEnd"/>
-      <w:r>
-        <w:rPr>
-          <w:i/>
-        </w:rPr>
-        <w:t>.</w:t>
-      </w:r>
-      <w:proofErr w:type="spellStart"/>
+      <w:r>
+        <w:rPr>
+          <w:i/>
+        </w:rPr>
+        <w:t>.</w:t>
+      </w:r>
       <w:r>
         <w:rPr>
           <w:i/>
@@ -2336,7 +2254,6 @@
         </w:rPr>
         <w:t>closeGame</w:t>
       </w:r>
-      <w:proofErr w:type="spellEnd"/>
       <w:r>
         <w:t>)</w:t>
       </w:r>
@@ -2353,15 +2270,7 @@
         <w:t xml:space="preserve">если игрок вышел, будем завершать игру и сообщать об этом сопернику. Соответственно игра будет уходить в статус: закрыта. Кстати возможные статусы: </w:t>
       </w:r>
       <w:r>
-        <w:t xml:space="preserve">«ждём </w:t>
-      </w:r>
-      <w:proofErr w:type="spellStart"/>
-      <w:r>
-        <w:t>опоннета</w:t>
-      </w:r>
-      <w:proofErr w:type="spellEnd"/>
-      <w:r>
-        <w:t>», «идёт игра», «ничья», «есть победитель», «закрыта»</w:t>
+        <w:t>«ждём опоннета», «идёт игра», «ничья», «есть победитель», «закрыта»</w:t>
       </w:r>
     </w:p>
     <w:p>
@@ -2381,7 +2290,6 @@
       <w:r>
         <w:t>(</w:t>
       </w:r>
-      <w:proofErr w:type="spellStart"/>
       <w:r>
         <w:rPr>
           <w:i/>
@@ -2389,14 +2297,12 @@
         </w:rPr>
         <w:t>LogicGame</w:t>
       </w:r>
-      <w:proofErr w:type="spellEnd"/>
-      <w:r>
-        <w:rPr>
-          <w:i/>
-        </w:rPr>
-        <w:t>.</w:t>
-      </w:r>
-      <w:proofErr w:type="spellStart"/>
+      <w:r>
+        <w:rPr>
+          <w:i/>
+        </w:rPr>
+        <w:t>.</w:t>
+      </w:r>
       <w:r>
         <w:rPr>
           <w:i/>
@@ -2404,7 +2310,6 @@
         </w:rPr>
         <w:t>doMove</w:t>
       </w:r>
-      <w:proofErr w:type="spellEnd"/>
       <w:r>
         <w:t>)</w:t>
       </w:r>
@@ -2444,7 +2349,6 @@
       <w:r>
         <w:t>(</w:t>
       </w:r>
-      <w:proofErr w:type="spellStart"/>
       <w:r>
         <w:rPr>
           <w:i/>
@@ -2452,14 +2356,12 @@
         </w:rPr>
         <w:t>LogicGame</w:t>
       </w:r>
-      <w:proofErr w:type="spellEnd"/>
-      <w:r>
-        <w:rPr>
-          <w:i/>
-        </w:rPr>
-        <w:t>.</w:t>
-      </w:r>
-      <w:proofErr w:type="spellStart"/>
+      <w:r>
+        <w:rPr>
+          <w:i/>
+        </w:rPr>
+        <w:t>.</w:t>
+      </w:r>
       <w:r>
         <w:rPr>
           <w:i/>
@@ -2467,7 +2369,6 @@
         </w:rPr>
         <w:t>checkWinner</w:t>
       </w:r>
-      <w:proofErr w:type="spellEnd"/>
       <w:r>
         <w:t>)</w:t>
       </w:r>
@@ -2528,7 +2429,6 @@
       <w:r>
         <w:t>(</w:t>
       </w:r>
-      <w:proofErr w:type="spellStart"/>
       <w:r>
         <w:rPr>
           <w:i/>
@@ -2536,14 +2436,12 @@
         </w:rPr>
         <w:t>LogicUser</w:t>
       </w:r>
-      <w:proofErr w:type="spellEnd"/>
-      <w:r>
-        <w:rPr>
-          <w:i/>
-        </w:rPr>
-        <w:t>.</w:t>
-      </w:r>
-      <w:proofErr w:type="spellStart"/>
+      <w:r>
+        <w:rPr>
+          <w:i/>
+        </w:rPr>
+        <w:t>.</w:t>
+      </w:r>
       <w:r>
         <w:rPr>
           <w:i/>
@@ -2551,7 +2449,6 @@
         </w:rPr>
         <w:t>onWin</w:t>
       </w:r>
-      <w:proofErr w:type="spellEnd"/>
       <w:r>
         <w:t>)</w:t>
       </w:r>
@@ -2638,7 +2535,6 @@
       <w:r>
         <w:t xml:space="preserve"> (</w:t>
       </w:r>
-      <w:proofErr w:type="spellStart"/>
       <w:r>
         <w:rPr>
           <w:i/>
@@ -2646,14 +2542,12 @@
         </w:rPr>
         <w:t>LogicRobot</w:t>
       </w:r>
-      <w:proofErr w:type="spellEnd"/>
-      <w:r>
-        <w:rPr>
-          <w:i/>
-        </w:rPr>
-        <w:t>.</w:t>
-      </w:r>
-      <w:proofErr w:type="spellStart"/>
+      <w:r>
+        <w:rPr>
+          <w:i/>
+        </w:rPr>
+        <w:t>.</w:t>
+      </w:r>
       <w:r>
         <w:rPr>
           <w:i/>
@@ -2661,7 +2555,6 @@
         </w:rPr>
         <w:t>createGame</w:t>
       </w:r>
-      <w:proofErr w:type="spellEnd"/>
       <w:r>
         <w:t>)</w:t>
       </w:r>
@@ -2709,7 +2602,6 @@
       <w:r>
         <w:t xml:space="preserve"> (</w:t>
       </w:r>
-      <w:proofErr w:type="spellStart"/>
       <w:r>
         <w:rPr>
           <w:i/>
@@ -2717,14 +2609,12 @@
         </w:rPr>
         <w:t>LogicRobot</w:t>
       </w:r>
-      <w:proofErr w:type="spellEnd"/>
-      <w:r>
-        <w:rPr>
-          <w:i/>
-        </w:rPr>
-        <w:t>.</w:t>
-      </w:r>
-      <w:proofErr w:type="spellStart"/>
+      <w:r>
+        <w:rPr>
+          <w:i/>
+        </w:rPr>
+        <w:t>.</w:t>
+      </w:r>
       <w:r>
         <w:rPr>
           <w:i/>
@@ -2732,7 +2622,6 @@
         </w:rPr>
         <w:t>AIDoMove</w:t>
       </w:r>
-      <w:proofErr w:type="spellEnd"/>
       <w:r>
         <w:rPr>
           <w:i/>
@@ -2774,7 +2663,6 @@
       <w:r>
         <w:t xml:space="preserve"> (</w:t>
       </w:r>
-      <w:proofErr w:type="spellStart"/>
       <w:r>
         <w:rPr>
           <w:i/>
@@ -2782,14 +2670,12 @@
         </w:rPr>
         <w:t>LogicRobot</w:t>
       </w:r>
-      <w:proofErr w:type="spellEnd"/>
-      <w:r>
-        <w:rPr>
-          <w:i/>
-        </w:rPr>
-        <w:t>.</w:t>
-      </w:r>
-      <w:proofErr w:type="spellStart"/>
+      <w:r>
+        <w:rPr>
+          <w:i/>
+        </w:rPr>
+        <w:t>.</w:t>
+      </w:r>
       <w:r>
         <w:rPr>
           <w:i/>
@@ -2797,7 +2683,6 @@
         </w:rPr>
         <w:t>AIDoMove</w:t>
       </w:r>
-      <w:proofErr w:type="spellEnd"/>
       <w:r>
         <w:rPr>
           <w:i/>
@@ -2862,7 +2747,6 @@
       <w:r>
         <w:t xml:space="preserve"> (</w:t>
       </w:r>
-      <w:proofErr w:type="spellStart"/>
       <w:r>
         <w:rPr>
           <w:i/>
@@ -2870,14 +2754,12 @@
         </w:rPr>
         <w:t>LogicRobot</w:t>
       </w:r>
-      <w:proofErr w:type="spellEnd"/>
-      <w:r>
-        <w:rPr>
-          <w:i/>
-        </w:rPr>
-        <w:t>.</w:t>
-      </w:r>
-      <w:proofErr w:type="spellStart"/>
+      <w:r>
+        <w:rPr>
+          <w:i/>
+        </w:rPr>
+        <w:t>.</w:t>
+      </w:r>
       <w:r>
         <w:rPr>
           <w:i/>
@@ -2885,7 +2767,6 @@
         </w:rPr>
         <w:t>checkWinner</w:t>
       </w:r>
-      <w:proofErr w:type="spellEnd"/>
       <w:r>
         <w:t>)</w:t>
       </w:r>
@@ -2901,15 +2782,7 @@
         <w:t>Для игры с роботом нужна своя проверка.</w:t>
       </w:r>
       <w:r>
-        <w:t xml:space="preserve"> Она похожа на проверку в обычной </w:t>
-      </w:r>
-      <w:proofErr w:type="gramStart"/>
-      <w:r>
-        <w:t>игре(</w:t>
-      </w:r>
-      <w:proofErr w:type="gramEnd"/>
-      <w:r>
-        <w:t>игрок с игроком), но всё же отличается</w:t>
+        <w:t xml:space="preserve"> Она похожа на проверку в обычной игре(игрок с игроком), но всё же отличается</w:t>
       </w:r>
       <w:r>
         <w:t xml:space="preserve">: не оповещается </w:t>
@@ -2934,7 +2807,6 @@
       <w:r>
         <w:t xml:space="preserve"> (</w:t>
       </w:r>
-      <w:proofErr w:type="spellStart"/>
       <w:r>
         <w:rPr>
           <w:i/>
@@ -2942,14 +2814,12 @@
         </w:rPr>
         <w:t>LogicRobot</w:t>
       </w:r>
-      <w:proofErr w:type="spellEnd"/>
-      <w:r>
-        <w:rPr>
-          <w:i/>
-        </w:rPr>
-        <w:t>.</w:t>
-      </w:r>
-      <w:proofErr w:type="spellStart"/>
+      <w:r>
+        <w:rPr>
+          <w:i/>
+        </w:rPr>
+        <w:t>.</w:t>
+      </w:r>
       <w:r>
         <w:rPr>
           <w:i/>
@@ -2957,7 +2827,6 @@
         </w:rPr>
         <w:t>closeGame</w:t>
       </w:r>
-      <w:proofErr w:type="spellEnd"/>
       <w:r>
         <w:t>)</w:t>
       </w:r>
@@ -3106,7 +2975,6 @@
       <w:r>
         <w:t>(</w:t>
       </w:r>
-      <w:proofErr w:type="spellStart"/>
       <w:r>
         <w:rPr>
           <w:i/>
@@ -3114,7 +2982,6 @@
         </w:rPr>
         <w:t>ElementGamesList</w:t>
       </w:r>
-      <w:proofErr w:type="spellEnd"/>
       <w:r>
         <w:t>)</w:t>
       </w:r>
@@ -3162,7 +3029,6 @@
       <w:r>
         <w:t>Рассылка созданных игр(</w:t>
       </w:r>
-      <w:proofErr w:type="spellStart"/>
       <w:r>
         <w:rPr>
           <w:i/>
@@ -3170,14 +3036,12 @@
         </w:rPr>
         <w:t>LogicGame</w:t>
       </w:r>
-      <w:proofErr w:type="spellEnd"/>
-      <w:r>
-        <w:rPr>
-          <w:i/>
-        </w:rPr>
-        <w:t>.</w:t>
-      </w:r>
-      <w:proofErr w:type="spellStart"/>
+      <w:r>
+        <w:rPr>
+          <w:i/>
+        </w:rPr>
+        <w:t>.</w:t>
+      </w:r>
       <w:r>
         <w:rPr>
           <w:i/>
@@ -3185,7 +3049,6 @@
         </w:rPr>
         <w:t>sendAllGameInfo</w:t>
       </w:r>
-      <w:proofErr w:type="spellEnd"/>
       <w:r>
         <w:t>)</w:t>
       </w:r>
@@ -3215,7 +3078,6 @@
       <w:r>
         <w:t>Вступление в игру из списка. (</w:t>
       </w:r>
-      <w:proofErr w:type="spellStart"/>
       <w:r>
         <w:rPr>
           <w:i/>
@@ -3223,14 +3085,12 @@
         </w:rPr>
         <w:t>LogicGame</w:t>
       </w:r>
-      <w:proofErr w:type="spellEnd"/>
-      <w:r>
-        <w:rPr>
-          <w:i/>
-        </w:rPr>
-        <w:t>.</w:t>
-      </w:r>
-      <w:proofErr w:type="spellStart"/>
+      <w:r>
+        <w:rPr>
+          <w:i/>
+        </w:rPr>
+        <w:t>.</w:t>
+      </w:r>
       <w:r>
         <w:rPr>
           <w:i/>
@@ -3238,7 +3098,6 @@
         </w:rPr>
         <w:t>joinGame</w:t>
       </w:r>
-      <w:proofErr w:type="spellEnd"/>
       <w:r>
         <w:t>)</w:t>
       </w:r>
@@ -3313,7 +3172,6 @@
       <w:r>
         <w:t>1 – Элемент окно чата. (</w:t>
       </w:r>
-      <w:proofErr w:type="spellStart"/>
       <w:r>
         <w:rPr>
           <w:i/>
@@ -3321,7 +3179,6 @@
         </w:rPr>
         <w:t>ElementChatWindow</w:t>
       </w:r>
-      <w:proofErr w:type="spellEnd"/>
       <w:r>
         <w:t>)</w:t>
       </w:r>
@@ -3332,15 +3189,7 @@
         <w:jc w:val="both"/>
       </w:pPr>
       <w:r>
-        <w:t xml:space="preserve">Графический элемент, в нём будут </w:t>
-      </w:r>
-      <w:proofErr w:type="spellStart"/>
-      <w:r>
-        <w:t>отобржаться</w:t>
-      </w:r>
-      <w:proofErr w:type="spellEnd"/>
-      <w:r>
-        <w:t xml:space="preserve"> сообщения. Для каждого сообщения будут следующие данные: Имя отправителя, время отправки, само сообщение.</w:t>
+        <w:t>Графический элемент, в нём будут отобржаться сообщения. Для каждого сообщения будут следующие данные: Имя отправителя, время отправки, само сообщение.</w:t>
       </w:r>
     </w:p>
     <w:p>
@@ -3360,7 +3209,6 @@
       <w:r>
         <w:t>ввода сообщения. (</w:t>
       </w:r>
-      <w:proofErr w:type="spellStart"/>
       <w:r>
         <w:rPr>
           <w:i/>
@@ -3368,7 +3216,6 @@
         </w:rPr>
         <w:t>ElementChatInput</w:t>
       </w:r>
-      <w:proofErr w:type="spellEnd"/>
       <w:r>
         <w:t>)</w:t>
       </w:r>
@@ -3411,7 +3258,6 @@
       <w:r>
         <w:t>(</w:t>
       </w:r>
-      <w:proofErr w:type="spellStart"/>
       <w:r>
         <w:rPr>
           <w:i/>
@@ -3419,14 +3265,12 @@
         </w:rPr>
         <w:t>LogicChat</w:t>
       </w:r>
-      <w:proofErr w:type="spellEnd"/>
-      <w:r>
-        <w:rPr>
-          <w:i/>
-        </w:rPr>
-        <w:t>.</w:t>
-      </w:r>
-      <w:proofErr w:type="spellStart"/>
+      <w:r>
+        <w:rPr>
+          <w:i/>
+        </w:rPr>
+        <w:t>.</w:t>
+      </w:r>
       <w:r>
         <w:rPr>
           <w:i/>
@@ -3434,7 +3278,6 @@
         </w:rPr>
         <w:t>sendMessage</w:t>
       </w:r>
-      <w:proofErr w:type="spellEnd"/>
       <w:r>
         <w:t>)</w:t>
       </w:r>
@@ -3480,7 +3323,6 @@
       <w:r>
         <w:t>(</w:t>
       </w:r>
-      <w:proofErr w:type="spellStart"/>
       <w:r>
         <w:rPr>
           <w:i/>
@@ -3488,14 +3330,12 @@
         </w:rPr>
         <w:t>LogicChat</w:t>
       </w:r>
-      <w:proofErr w:type="spellEnd"/>
-      <w:r>
-        <w:rPr>
-          <w:i/>
-        </w:rPr>
-        <w:t>.</w:t>
-      </w:r>
-      <w:proofErr w:type="spellStart"/>
+      <w:r>
+        <w:rPr>
+          <w:i/>
+        </w:rPr>
+        <w:t>.</w:t>
+      </w:r>
       <w:r>
         <w:rPr>
           <w:i/>
@@ -3503,7 +3343,6 @@
         </w:rPr>
         <w:t>sendAllMessage</w:t>
       </w:r>
-      <w:proofErr w:type="spellEnd"/>
       <w:r>
         <w:t>)</w:t>
       </w:r>
@@ -3540,7 +3379,6 @@
       <w:r>
         <w:t>Запрос последних сообщений(</w:t>
       </w:r>
-      <w:proofErr w:type="spellStart"/>
       <w:r>
         <w:rPr>
           <w:i/>
@@ -3548,14 +3386,12 @@
         </w:rPr>
         <w:t>LogicChat</w:t>
       </w:r>
-      <w:proofErr w:type="spellEnd"/>
-      <w:r>
-        <w:rPr>
-          <w:i/>
-        </w:rPr>
-        <w:t>.</w:t>
-      </w:r>
-      <w:proofErr w:type="spellStart"/>
+      <w:r>
+        <w:rPr>
+          <w:i/>
+        </w:rPr>
+        <w:t>.</w:t>
+      </w:r>
       <w:r>
         <w:rPr>
           <w:i/>
@@ -3563,7 +3399,6 @@
         </w:rPr>
         <w:t>getLastMessages</w:t>
       </w:r>
-      <w:proofErr w:type="spellEnd"/>
       <w:r>
         <w:t>)</w:t>
       </w:r>
@@ -3643,162 +3478,149 @@
         <w:t>ей. В списке будет фотография, онлайн-статус пользователя</w:t>
       </w:r>
       <w:r>
-        <w:t xml:space="preserve">, занят он или </w:t>
-      </w:r>
-      <w:proofErr w:type="gramStart"/>
-      <w:r>
-        <w:t>нет</w:t>
+        <w:t>, занят он или нет</w:t>
+      </w:r>
+      <w:r>
+        <w:t>(т.е. игре или  нет), очки пользователя.</w:t>
+      </w:r>
+      <w:r>
+        <w:t xml:space="preserve"> Пока всё</w:t>
+      </w:r>
+      <w:r>
+        <w:t>.</w:t>
+      </w:r>
+      <w:r>
+        <w:t xml:space="preserve"> Так же мы сделаем фотку соперника во время игры с ним.</w:t>
+      </w:r>
+    </w:p>
+    <w:p>
+      <w:pPr>
+        <w:ind w:firstLine="708"/>
+        <w:jc w:val="both"/>
+      </w:pPr>
+      <w:r>
+        <w:t xml:space="preserve"> 1 </w:t>
+      </w:r>
+      <w:r>
+        <w:t>–</w:t>
+      </w:r>
+      <w:r>
+        <w:t xml:space="preserve"> </w:t>
+      </w:r>
+      <w:r>
+        <w:t>Элемент Фото Игрока</w:t>
+      </w:r>
+      <w:r>
+        <w:t>. (</w:t>
+      </w:r>
+      <w:r>
+        <w:rPr>
+          <w:i/>
+          <w:lang w:val="en-US"/>
+        </w:rPr>
+        <w:t>Element</w:t>
+      </w:r>
+      <w:r>
+        <w:rPr>
+          <w:i/>
+          <w:lang w:val="en-US"/>
+        </w:rPr>
+        <w:t>Player</w:t>
+      </w:r>
+      <w:r>
+        <w:rPr>
+          <w:i/>
+          <w:lang w:val="en-US"/>
+        </w:rPr>
+        <w:t>Photo</w:t>
+      </w:r>
+      <w:r>
+        <w:t>)</w:t>
+      </w:r>
+    </w:p>
+    <w:p>
+      <w:pPr>
+        <w:ind w:firstLine="708"/>
+        <w:jc w:val="both"/>
+      </w:pPr>
+      <w:r>
+        <w:t>Графический элемент, фотография, с возможность смотреть онлайн-статус, занят игрок или  нет, его очки и имя.</w:t>
+      </w:r>
+    </w:p>
+    <w:p>
+      <w:pPr>
+        <w:ind w:firstLine="708"/>
+        <w:jc w:val="both"/>
+      </w:pPr>
+      <w:r>
+        <w:t xml:space="preserve">2 </w:t>
+      </w:r>
+      <w:r>
+        <w:t>–</w:t>
+      </w:r>
+      <w:r>
+        <w:t xml:space="preserve"> </w:t>
+      </w:r>
+      <w:r>
+        <w:t>Элемент Лента друзей. (</w:t>
+      </w:r>
+      <w:r>
+        <w:rPr>
+          <w:i/>
+        </w:rPr>
+        <w:t>ElementFriendsType</w:t>
+      </w:r>
+      <w:r>
+        <w:t>)</w:t>
+      </w:r>
+    </w:p>
+    <w:p>
+      <w:pPr>
+        <w:ind w:firstLine="708"/>
+        <w:jc w:val="both"/>
+      </w:pPr>
+      <w:r>
+        <w:t>Графически элемент, который будет содержать в себе фотографии игроков, а именно друзей. Пять штук слева на права.</w:t>
+      </w:r>
+    </w:p>
+    <w:p>
+      <w:pPr>
+        <w:ind w:firstLine="708"/>
+        <w:jc w:val="both"/>
+      </w:pPr>
+      <w:r>
+        <w:t xml:space="preserve">3 </w:t>
+      </w:r>
+      <w:r>
+        <w:t>–</w:t>
+      </w:r>
+      <w:r>
+        <w:t xml:space="preserve"> </w:t>
+      </w:r>
+      <w:r>
+        <w:t xml:space="preserve">Функционал загрузки в </w:t>
+      </w:r>
+      <w:r>
+        <w:t>ленту-</w:t>
+      </w:r>
+      <w:r>
+        <w:t>друзей</w:t>
+      </w:r>
+      <w:r>
+        <w:t xml:space="preserve"> данные </w:t>
+      </w:r>
+      <w:r>
+        <w:t>о друзьях</w:t>
+      </w:r>
+      <w:r>
+        <w:t>.</w:t>
+      </w:r>
+      <w:r>
+        <w:t xml:space="preserve"> </w:t>
       </w:r>
       <w:r>
         <w:t>(</w:t>
       </w:r>
-      <w:proofErr w:type="gramEnd"/>
-      <w:r>
-        <w:t>т.е. игре или  нет), очки пользователя.</w:t>
-      </w:r>
-      <w:r>
-        <w:t xml:space="preserve"> Пока всё</w:t>
-      </w:r>
-      <w:r>
-        <w:t>.</w:t>
-      </w:r>
-      <w:r>
-        <w:t xml:space="preserve"> Так же мы сделаем фотку соперника во время игры с ним.</w:t>
-      </w:r>
-    </w:p>
-    <w:p>
-      <w:pPr>
-        <w:ind w:firstLine="708"/>
-        <w:jc w:val="both"/>
-      </w:pPr>
-      <w:r>
-        <w:t xml:space="preserve"> 1 </w:t>
-      </w:r>
-      <w:r>
-        <w:t>–</w:t>
-      </w:r>
-      <w:r>
-        <w:t xml:space="preserve"> </w:t>
-      </w:r>
-      <w:r>
-        <w:t>Элемент Фото Игрока</w:t>
-      </w:r>
-      <w:r>
-        <w:t>. (</w:t>
-      </w:r>
-      <w:proofErr w:type="spellStart"/>
-      <w:r>
-        <w:rPr>
-          <w:i/>
-          <w:lang w:val="en-US"/>
-        </w:rPr>
-        <w:t>Element</w:t>
-      </w:r>
-      <w:r>
-        <w:rPr>
-          <w:i/>
-          <w:lang w:val="en-US"/>
-        </w:rPr>
-        <w:t>Player</w:t>
-      </w:r>
-      <w:r>
-        <w:rPr>
-          <w:i/>
-          <w:lang w:val="en-US"/>
-        </w:rPr>
-        <w:t>Photo</w:t>
-      </w:r>
-      <w:proofErr w:type="spellEnd"/>
-      <w:r>
-        <w:t>)</w:t>
-      </w:r>
-    </w:p>
-    <w:p>
-      <w:pPr>
-        <w:ind w:firstLine="708"/>
-        <w:jc w:val="both"/>
-      </w:pPr>
-      <w:r>
-        <w:t>Графический элемент, фотография, с возможность смотреть онлайн-статус, занят игрок или  нет, его очки и имя.</w:t>
-      </w:r>
-    </w:p>
-    <w:p>
-      <w:pPr>
-        <w:ind w:firstLine="708"/>
-        <w:jc w:val="both"/>
-      </w:pPr>
-      <w:r>
-        <w:t xml:space="preserve">2 </w:t>
-      </w:r>
-      <w:r>
-        <w:t>–</w:t>
-      </w:r>
-      <w:r>
-        <w:t xml:space="preserve"> </w:t>
-      </w:r>
-      <w:r>
-        <w:t>Элемент Лента друзей. (</w:t>
-      </w:r>
-      <w:proofErr w:type="spellStart"/>
-      <w:r>
-        <w:rPr>
-          <w:i/>
-        </w:rPr>
-        <w:t>ElementFriendsType</w:t>
-      </w:r>
-      <w:proofErr w:type="spellEnd"/>
-      <w:r>
-        <w:t>)</w:t>
-      </w:r>
-    </w:p>
-    <w:p>
-      <w:pPr>
-        <w:ind w:firstLine="708"/>
-        <w:jc w:val="both"/>
-      </w:pPr>
-      <w:r>
-        <w:t>Графически элемент, который будет содержать в себе фотографии игроков, а именно друзей. Пять штук слева на права.</w:t>
-      </w:r>
-    </w:p>
-    <w:p>
-      <w:pPr>
-        <w:ind w:firstLine="708"/>
-        <w:jc w:val="both"/>
-      </w:pPr>
-      <w:r>
-        <w:t xml:space="preserve">3 </w:t>
-      </w:r>
-      <w:r>
-        <w:t>–</w:t>
-      </w:r>
-      <w:r>
-        <w:t xml:space="preserve"> </w:t>
-      </w:r>
-      <w:r>
-        <w:t xml:space="preserve">Функционал загрузки в </w:t>
-      </w:r>
-      <w:r>
-        <w:t>ленту-</w:t>
-      </w:r>
-      <w:r>
-        <w:t>друзей</w:t>
-      </w:r>
-      <w:r>
-        <w:t xml:space="preserve"> данные </w:t>
-      </w:r>
-      <w:r>
-        <w:t>о друзьях</w:t>
-      </w:r>
-      <w:r>
-        <w:t>.</w:t>
-      </w:r>
-      <w:r>
-        <w:t xml:space="preserve"> </w:t>
-      </w:r>
-      <w:r>
-        <w:t>(</w:t>
-      </w:r>
-      <w:proofErr w:type="spellStart"/>
       <w:r>
         <w:rPr>
           <w:i/>
@@ -3806,14 +3628,12 @@
         </w:rPr>
         <w:t>LogicFriends</w:t>
       </w:r>
-      <w:proofErr w:type="spellEnd"/>
-      <w:r>
-        <w:rPr>
-          <w:i/>
-        </w:rPr>
-        <w:t>.</w:t>
-      </w:r>
-      <w:proofErr w:type="spellStart"/>
+      <w:r>
+        <w:rPr>
+          <w:i/>
+        </w:rPr>
+        <w:t>.</w:t>
+      </w:r>
       <w:r>
         <w:rPr>
           <w:i/>
@@ -3821,7 +3641,6 @@
         </w:rPr>
         <w:t>updateFriendType</w:t>
       </w:r>
-      <w:proofErr w:type="spellEnd"/>
       <w:r>
         <w:t>)</w:t>
       </w:r>
@@ -3906,7 +3725,6 @@
       <w:r>
         <w:t>(</w:t>
       </w:r>
-      <w:proofErr w:type="spellStart"/>
       <w:r>
         <w:rPr>
           <w:i/>
@@ -3914,7 +3732,6 @@
         </w:rPr>
         <w:t>elementPlayerPhoto</w:t>
       </w:r>
-      <w:proofErr w:type="spellEnd"/>
       <w:r>
         <w:rPr>
           <w:i/>
@@ -3945,7 +3762,6 @@
       <w:r>
         <w:t xml:space="preserve"> (</w:t>
       </w:r>
-      <w:proofErr w:type="spellStart"/>
       <w:r>
         <w:rPr>
           <w:i/>
@@ -3953,7 +3769,6 @@
         </w:rPr>
         <w:t>LogicInvites</w:t>
       </w:r>
-      <w:proofErr w:type="spellEnd"/>
       <w:r>
         <w:rPr>
           <w:i/>
@@ -3997,7 +3812,6 @@
       <w:r>
         <w:t xml:space="preserve"> (</w:t>
       </w:r>
-      <w:proofErr w:type="spellStart"/>
       <w:r>
         <w:rPr>
           <w:i/>
@@ -4005,7 +3819,6 @@
         </w:rPr>
         <w:t>LogicInvites</w:t>
       </w:r>
-      <w:proofErr w:type="spellEnd"/>
       <w:r>
         <w:rPr>
           <w:i/>
@@ -4031,11 +3844,9 @@
       <w:r>
         <w:t xml:space="preserve">При нажатии «Играём?» будет </w:t>
       </w:r>
-      <w:proofErr w:type="spellStart"/>
-      <w:r>
-        <w:t>создавться</w:t>
-      </w:r>
-      <w:proofErr w:type="spellEnd"/>
+      <w:r>
+        <w:t>создаваться</w:t>
+      </w:r>
       <w:r>
         <w:t xml:space="preserve"> игра в которую войдут оба игрока.</w:t>
       </w:r>
@@ -4120,7 +3931,6 @@
       <w:r>
         <w:t>(</w:t>
       </w:r>
-      <w:proofErr w:type="spellStart"/>
       <w:r>
         <w:rPr>
           <w:i/>
@@ -4128,7 +3938,6 @@
         </w:rPr>
         <w:t>elementRatingList</w:t>
       </w:r>
-      <w:proofErr w:type="spellEnd"/>
       <w:r>
         <w:t>)</w:t>
       </w:r>
@@ -4200,19 +4009,17 @@
       <w:r>
         <w:t xml:space="preserve"> Считать его каждый раз заново – большая нагрузка, сервер не </w:t>
       </w:r>
-      <w:proofErr w:type="gramStart"/>
-      <w:r>
-        <w:t xml:space="preserve">справиться </w:t>
+      <w:r>
+        <w:t>справиться</w:t>
       </w:r>
       <w:r>
         <w:sym w:font="Wingdings" w:char="F04A"/>
       </w:r>
       <w:r>
-        <w:t xml:space="preserve"> Скажем</w:t>
-      </w:r>
-      <w:proofErr w:type="gramEnd"/>
-      <w:r>
-        <w:t>, если 10 игроков откроют страницу рейтинга, всё зависнет скорей всего.</w:t>
+        <w:t xml:space="preserve">. </w:t>
+      </w:r>
+      <w:r>
+        <w:t>Скажем, если 10 игроков откроют страницу рейтинга, всё зависнет скорей всего.</w:t>
       </w:r>
     </w:p>
     <w:p>
@@ -4232,7 +4039,6 @@
       <w:r>
         <w:t>(</w:t>
       </w:r>
-      <w:proofErr w:type="spellStart"/>
       <w:r>
         <w:rPr>
           <w:i/>
@@ -4240,14 +4046,12 @@
         </w:rPr>
         <w:t>LogicRating</w:t>
       </w:r>
-      <w:proofErr w:type="spellEnd"/>
-      <w:r>
-        <w:rPr>
-          <w:i/>
-        </w:rPr>
-        <w:t>.</w:t>
-      </w:r>
-      <w:proofErr w:type="spellStart"/>
+      <w:r>
+        <w:rPr>
+          <w:i/>
+        </w:rPr>
+        <w:t>.</w:t>
+      </w:r>
       <w:r>
         <w:rPr>
           <w:i/>
@@ -4255,7 +4059,6 @@
         </w:rPr>
         <w:t>updateRating</w:t>
       </w:r>
-      <w:proofErr w:type="spellEnd"/>
       <w:r>
         <w:t>)</w:t>
       </w:r>
@@ -4298,7 +4101,6 @@
       <w:r>
         <w:t>(</w:t>
       </w:r>
-      <w:proofErr w:type="spellStart"/>
       <w:r>
         <w:rPr>
           <w:i/>
@@ -4306,14 +4108,12 @@
         </w:rPr>
         <w:t>LogicRating</w:t>
       </w:r>
-      <w:proofErr w:type="spellEnd"/>
-      <w:r>
-        <w:rPr>
-          <w:i/>
-        </w:rPr>
-        <w:t>.</w:t>
-      </w:r>
-      <w:proofErr w:type="spellStart"/>
+      <w:r>
+        <w:rPr>
+          <w:i/>
+        </w:rPr>
+        <w:t>.</w:t>
+      </w:r>
       <w:r>
         <w:rPr>
           <w:i/>
@@ -4321,7 +4121,6 @@
         </w:rPr>
         <w:t>calculateRating</w:t>
       </w:r>
-      <w:proofErr w:type="spellEnd"/>
       <w:r>
         <w:t>)</w:t>
       </w:r>
@@ -4386,24 +4185,14 @@
         <w:t>На</w:t>
       </w:r>
       <w:r>
-        <w:t xml:space="preserve"> главной странице появиться кнопка знака вопроса в кружочке, нажав на неё мы попадём на страницу помощи, а ней будет рассказано как играть. Да, не все игроки так умны, примерно 85% нужна не просто страница помощи, а даже целый </w:t>
-      </w:r>
-      <w:proofErr w:type="spellStart"/>
-      <w:r>
-        <w:t>визард</w:t>
-      </w:r>
-      <w:proofErr w:type="spellEnd"/>
-      <w:r>
-        <w:t xml:space="preserve">! </w:t>
-      </w:r>
-      <w:proofErr w:type="spellStart"/>
+        <w:t xml:space="preserve"> главной странице появиться кнопка знака вопроса в кружочке, нажав на неё мы попадём на страницу помощи, а ней будет рассказано как играть. Да, не все игроки так умны, примерно 85% нужна не просто страница помощи, а даже целый визард! </w:t>
+      </w:r>
       <w:r>
         <w:rPr>
           <w:b/>
         </w:rPr>
         <w:t>Визард</w:t>
       </w:r>
-      <w:proofErr w:type="spellEnd"/>
       <w:r>
         <w:rPr>
           <w:b/>
@@ -4432,18 +4221,14 @@
         <w:t>молодец!</w:t>
       </w:r>
       <w:r>
-        <w:t xml:space="preserve"> а теперь сюда, молодец получи бонус! Это и есть </w:t>
-      </w:r>
-      <w:proofErr w:type="spellStart"/>
-      <w:proofErr w:type="gramStart"/>
-      <w:r>
-        <w:t>визард</w:t>
-      </w:r>
-      <w:proofErr w:type="spellEnd"/>
+        <w:t xml:space="preserve"> а теперь сюда, молодец получи бонус! Это и есть визард</w:t>
+      </w:r>
+      <w:r>
+        <w:t xml:space="preserve"> </w:t>
+      </w:r>
       <w:r>
         <w:t>(</w:t>
       </w:r>
-      <w:proofErr w:type="gramEnd"/>
       <w:r>
         <w:t>англ</w:t>
       </w:r>
@@ -4477,7 +4262,6 @@
       <w:r>
         <w:t>(</w:t>
       </w:r>
-      <w:proofErr w:type="spellStart"/>
       <w:r>
         <w:rPr>
           <w:i/>
@@ -4485,7 +4269,6 @@
         </w:rPr>
         <w:t>imageHelp</w:t>
       </w:r>
-      <w:proofErr w:type="spellEnd"/>
       <w:r>
         <w:t>)</w:t>
       </w:r>
@@ -4528,7 +4311,6 @@
       <w:r>
         <w:t xml:space="preserve"> (</w:t>
       </w:r>
-      <w:proofErr w:type="spellStart"/>
       <w:r>
         <w:rPr>
           <w:i/>
@@ -4536,7 +4318,6 @@
         </w:rPr>
         <w:t>PageHelp</w:t>
       </w:r>
-      <w:proofErr w:type="spellEnd"/>
       <w:r>
         <w:t>)</w:t>
       </w:r>
@@ -4616,16 +4397,8 @@
         <w:rPr>
           <w:b/>
         </w:rPr>
-        <w:t xml:space="preserve">Одобрение </w:t>
-      </w:r>
-      <w:proofErr w:type="spellStart"/>
-      <w:r>
-        <w:rPr>
-          <w:b/>
-        </w:rPr>
-        <w:t>вКонтакте</w:t>
-      </w:r>
-      <w:proofErr w:type="spellEnd"/>
+        <w:t>Одобрение вКонтакте</w:t>
+      </w:r>
       <w:r>
         <w:rPr>
           <w:b/>
@@ -4633,15 +4406,7 @@
         <w:t xml:space="preserve"> – </w:t>
       </w:r>
       <w:r>
-        <w:t xml:space="preserve">игру можно выложить сразу, но в неё нельзя будет приглашать друзей, это большой минус, и игра не будет в общем каталоге, откуда собственно приходят пользователи. Игру можно отправить на одобрение, тогда модератор </w:t>
-      </w:r>
-      <w:proofErr w:type="spellStart"/>
-      <w:r>
-        <w:t>вКонтакте</w:t>
-      </w:r>
-      <w:proofErr w:type="spellEnd"/>
-      <w:r>
-        <w:t xml:space="preserve"> проверит в игру, поиграет в неё и если даст одобрение. То игра появиться в общем каталоге, что вообще очень важно, иначе откуда взяться участникам.</w:t>
+        <w:t>игру можно выложить сразу, но в неё нельзя будет приглашать друзей, это большой минус, и игра не будет в общем каталоге, откуда собственно приходят пользователи. Игру можно отправить на одобрение, тогда модератор вКонтакте проверит в игру, поиграет в неё и если даст одобрение. То игра появиться в общем каталоге, что вообще очень важно, иначе откуда взяться участникам.</w:t>
       </w:r>
     </w:p>
     <w:p>
@@ -4661,14 +4426,12 @@
       <w:r>
         <w:t xml:space="preserve">во </w:t>
       </w:r>
-      <w:proofErr w:type="spellStart"/>
       <w:r>
         <w:t>вКонтакт</w:t>
       </w:r>
       <w:r>
         <w:t>е</w:t>
       </w:r>
-      <w:proofErr w:type="spellEnd"/>
       <w:r>
         <w:t>.</w:t>
       </w:r>
@@ -4682,15 +4445,7 @@
         <w:t>Собственно,</w:t>
       </w:r>
       <w:r>
-        <w:t xml:space="preserve"> выложим игру </w:t>
-      </w:r>
-      <w:proofErr w:type="spellStart"/>
-      <w:r>
-        <w:t>вКонтакте</w:t>
-      </w:r>
-      <w:proofErr w:type="spellEnd"/>
-      <w:r>
-        <w:t xml:space="preserve">, так что её можно зайти и </w:t>
+        <w:t xml:space="preserve"> выложим игру вКонтакте, так что её можно зайти и </w:t>
       </w:r>
       <w:r>
         <w:t>потыкать-таки</w:t>
@@ -5008,15 +4763,7 @@
         <w:t>логов (</w:t>
       </w:r>
       <w:r>
-        <w:t xml:space="preserve">задача в 1 этапе - </w:t>
-      </w:r>
-      <w:proofErr w:type="spellStart"/>
-      <w:r>
-        <w:t>логирование</w:t>
-      </w:r>
-      <w:proofErr w:type="spellEnd"/>
-      <w:r>
-        <w:t xml:space="preserve">) почему сервер завис и скорей всего поправим </w:t>
+        <w:t xml:space="preserve">задача в 1 этапе - логирование) почему сервер завис и скорей всего поправим </w:t>
       </w:r>
       <w:r>
         <w:t>как-то</w:t>
@@ -5310,32 +5057,14 @@
         <w:t xml:space="preserve">- </w:t>
       </w:r>
       <w:r>
-        <w:t xml:space="preserve">Выкладка в другие </w:t>
-      </w:r>
-      <w:proofErr w:type="spellStart"/>
-      <w:r>
-        <w:t>соц</w:t>
-      </w:r>
-      <w:proofErr w:type="spellEnd"/>
-      <w:r>
-        <w:t xml:space="preserve"> сети. Одноклассники, </w:t>
-      </w:r>
-      <w:proofErr w:type="spellStart"/>
-      <w:r>
-        <w:t>фейсбук</w:t>
-      </w:r>
-      <w:proofErr w:type="spellEnd"/>
-      <w:r>
-        <w:t xml:space="preserve">, </w:t>
-      </w:r>
-      <w:proofErr w:type="spellStart"/>
+        <w:t xml:space="preserve">Выкладка в другие соц сети. Одноклассники, фейсбук, </w:t>
+      </w:r>
       <w:r>
         <w:rPr>
           <w:lang w:val="en-US"/>
         </w:rPr>
         <w:t>LinkEdin</w:t>
       </w:r>
-      <w:proofErr w:type="spellEnd"/>
       <w:r>
         <w:t xml:space="preserve"> и прочие.</w:t>
       </w:r>
@@ -5418,31 +5147,10 @@
         <w:jc w:val="both"/>
       </w:pPr>
       <w:r>
-        <w:t xml:space="preserve">- выкладка на </w:t>
-      </w:r>
-      <w:proofErr w:type="spellStart"/>
-      <w:r>
-        <w:t>гугл</w:t>
-      </w:r>
-      <w:proofErr w:type="spellEnd"/>
-      <w:r>
-        <w:t xml:space="preserve"> </w:t>
-      </w:r>
-      <w:proofErr w:type="spellStart"/>
-      <w:r>
-        <w:t>плей</w:t>
-      </w:r>
-      <w:proofErr w:type="spellEnd"/>
-      <w:r>
-        <w:t xml:space="preserve"> или </w:t>
-      </w:r>
-      <w:proofErr w:type="spellStart"/>
-      <w:r>
-        <w:t>аппс</w:t>
-      </w:r>
-      <w:proofErr w:type="spellEnd"/>
-      <w:r>
-        <w:t>, или как его там, ну суть понятна</w:t>
+        <w:t>- выкладка на гугл плей</w:t>
+      </w:r>
+      <w:r>
+        <w:t xml:space="preserve"> или аппс, или как его там, ну суть понятна</w:t>
       </w:r>
       <w:r>
         <w:t>;</w:t>
@@ -5466,15 +5174,7 @@
         <w:t xml:space="preserve"> как называется, там можно узнать статистику игр</w:t>
       </w:r>
       <w:r>
-        <w:t xml:space="preserve">, это нужно для мониторинга, что происходит </w:t>
-      </w:r>
-      <w:proofErr w:type="gramStart"/>
-      <w:r>
-        <w:t>с  нашей</w:t>
-      </w:r>
-      <w:proofErr w:type="gramEnd"/>
-      <w:r>
-        <w:t xml:space="preserve"> игрой, и дальнейшего прогнозирования и т.д. А так же например, для будущего резюме.</w:t>
+        <w:t>, это нужно для мониторинга, что происходит с  нашей игрой, и дальнейшего прогнозирования и т.д. А так же например, для будущего резюме.</w:t>
       </w:r>
     </w:p>
     <w:p>
@@ -5495,15 +5195,7 @@
         <w:t>- рек</w:t>
       </w:r>
       <w:r>
-        <w:t xml:space="preserve">ламирование игры через </w:t>
-      </w:r>
-      <w:proofErr w:type="spellStart"/>
-      <w:r>
-        <w:t>вКонтакт</w:t>
-      </w:r>
-      <w:proofErr w:type="spellEnd"/>
-      <w:r>
-        <w:t>;</w:t>
+        <w:t>ламирование игры через вКонтакт;</w:t>
       </w:r>
     </w:p>
     <w:p>
@@ -5517,6 +5209,102 @@
       <w:r>
         <w:t>нать стоит ли вообще это делать;</w:t>
       </w:r>
+    </w:p>
+    <w:p>
+      <w:pPr>
+        <w:rPr>
+          <w:b/>
+        </w:rPr>
+      </w:pPr>
+      <w:r>
+        <w:rPr>
+          <w:b/>
+        </w:rPr>
+        <w:lastRenderedPageBreak/>
+        <w:t>Содержание:</w:t>
+      </w:r>
+    </w:p>
+    <w:p>
+      <w:r>
+        <w:t>Описание документа.</w:t>
+      </w:r>
+    </w:p>
+    <w:p>
+      <w:r>
+        <w:t>Этап 1. Базовый функционал.</w:t>
+      </w:r>
+    </w:p>
+    <w:p>
+      <w:r>
+        <w:t>Этап 2. Функционал для работы с игроками.</w:t>
+      </w:r>
+    </w:p>
+    <w:p>
+      <w:r>
+        <w:t>Этап 3. Функционал графики, базовый.</w:t>
+      </w:r>
+    </w:p>
+    <w:p>
+      <w:r>
+        <w:t>Этап 4.  Функционал случайной игры с соперником.</w:t>
+      </w:r>
+    </w:p>
+    <w:p>
+      <w:r>
+        <w:t>Этап 5. Игра с роботом (ботом в простонародье).</w:t>
+      </w:r>
+    </w:p>
+    <w:p>
+      <w:r>
+        <w:t>Этап 6. Функционал списка игр.</w:t>
+      </w:r>
+    </w:p>
+    <w:p>
+      <w:r>
+        <w:t>Этап 7. Функционал чата.</w:t>
+      </w:r>
+    </w:p>
+    <w:p>
+      <w:r>
+        <w:t>Этап 8. Функционал отображения друзей.</w:t>
+      </w:r>
+    </w:p>
+    <w:p>
+      <w:r>
+        <w:t>Этап 9. Функционал приглашений в игру.</w:t>
+      </w:r>
+    </w:p>
+    <w:p>
+      <w:r>
+        <w:t>Этап 10. Рейтинг.</w:t>
+      </w:r>
+    </w:p>
+    <w:p>
+      <w:r>
+        <w:t>Этап 11. Подсказки.</w:t>
+      </w:r>
+    </w:p>
+    <w:p>
+      <w:r>
+        <w:t>Этап 12. Тестирование и выкладка.</w:t>
+      </w:r>
+    </w:p>
+    <w:p>
+      <w:r>
+        <w:t>Содержание.</w:t>
+      </w:r>
+      <w:bookmarkStart w:id="0" w:name="_GoBack"/>
+      <w:bookmarkEnd w:id="0"/>
+    </w:p>
+    <w:p>
+      <w:r>
+        <w:br w:type="page"/>
+      </w:r>
+    </w:p>
+    <w:p>
+      <w:pPr>
+        <w:jc w:val="both"/>
+      </w:pPr>
     </w:p>
     <w:sectPr>
       <w:headerReference w:type="default" r:id="rId7"/>
@@ -5612,7 +5400,7 @@
                           <w:sz w:val="52"/>
                           <w:szCs w:val="52"/>
                         </w:rPr>
-                        <w:t>3</w:t>
+                        <w:t>17</w:t>
                       </w:r>
                       <w:r>
                         <w:rPr>
@@ -5685,7 +5473,6 @@
       </w:rPr>
       <w:t>В</w:t>
     </w:r>
-    <w:proofErr w:type="spellStart"/>
     <w:r>
       <w:rPr>
         <w:i/>
@@ -5694,18 +5481,7 @@
         <w:szCs w:val="16"/>
         <w:lang w:val="en-US"/>
       </w:rPr>
-      <w:t>ерсия</w:t>
-    </w:r>
-    <w:proofErr w:type="spellEnd"/>
-    <w:r>
-      <w:rPr>
-        <w:i/>
-        <w:color w:val="BFBFBF" w:themeColor="background1" w:themeShade="BF"/>
-        <w:sz w:val="16"/>
-        <w:szCs w:val="16"/>
-        <w:lang w:val="en-US"/>
-      </w:rPr>
-      <w:t xml:space="preserve"> </w:t>
+      <w:t xml:space="preserve">ерсия </w:t>
     </w:r>
     <w:r>
       <w:rPr>
@@ -5784,7 +5560,7 @@
         <w:szCs w:val="16"/>
         <w:lang w:val="en-US"/>
       </w:rPr>
-      <w:t>11/30/2014 00:18:00</w:t>
+      <w:t>1/12/2015 11:23:00</w:t>
     </w:r>
     <w:r>
       <w:rPr>

</xml_diff>